<commit_message>
Added reflection to imageshells meassurement report
</commit_message>
<xml_diff>
--- a/meetrapporten/working/vector snelheid.docx
+++ b/meetrapporten/working/vector snelheid.docx
@@ -1,6 +1,6 @@
 
 <file path=word/document.xml><?xml version="1.0" encoding="utf-8"?>
-<w:document xmlns:wpc="http://schemas.microsoft.com/office/word/2010/wordprocessingCanvas" xmlns:mo="http://schemas.microsoft.com/office/mac/office/2008/main" xmlns:mc="http://schemas.openxmlformats.org/markup-compatibility/2006" xmlns:mv="urn:schemas-microsoft-com:mac:vml" xmlns:o="urn:schemas-microsoft-com:office:office" xmlns:r="http://schemas.openxmlformats.org/officeDocument/2006/relationships" xmlns:m="http://schemas.openxmlformats.org/officeDocument/2006/math" xmlns:v="urn:schemas-microsoft-com:vml" xmlns:wp14="http://schemas.microsoft.com/office/word/2010/wordprocessingDrawing" xmlns:wp="http://schemas.openxmlformats.org/drawingml/2006/wordprocessingDrawing" xmlns:w10="urn:schemas-microsoft-com:office:word" xmlns:w="http://schemas.openxmlformats.org/wordprocessingml/2006/main" xmlns:w14="http://schemas.microsoft.com/office/word/2010/wordml" xmlns:w15="http://schemas.microsoft.com/office/word/2012/wordml" xmlns:wpg="http://schemas.microsoft.com/office/word/2010/wordprocessingGroup" xmlns:wpi="http://schemas.microsoft.com/office/word/2010/wordprocessingInk" xmlns:wne="http://schemas.microsoft.com/office/word/2006/wordml" xmlns:wps="http://schemas.microsoft.com/office/word/2010/wordprocessingShape" mc:Ignorable="w14 w15 wp14">
+<w:document xmlns:wpc="http://schemas.microsoft.com/office/word/2010/wordprocessingCanvas" xmlns:cx="http://schemas.microsoft.com/office/drawing/2014/chartex" xmlns:cx1="http://schemas.microsoft.com/office/drawing/2015/9/8/chartex" xmlns:cx2="http://schemas.microsoft.com/office/drawing/2015/10/21/chartex" xmlns:cx3="http://schemas.microsoft.com/office/drawing/2016/5/9/chartex" xmlns:cx4="http://schemas.microsoft.com/office/drawing/2016/5/10/chartex" xmlns:cx5="http://schemas.microsoft.com/office/drawing/2016/5/11/chartex" xmlns:mc="http://schemas.openxmlformats.org/markup-compatibility/2006" xmlns:o="urn:schemas-microsoft-com:office:office" xmlns:r="http://schemas.openxmlformats.org/officeDocument/2006/relationships" xmlns:m="http://schemas.openxmlformats.org/officeDocument/2006/math" xmlns:v="urn:schemas-microsoft-com:vml" xmlns:wp14="http://schemas.microsoft.com/office/word/2010/wordprocessingDrawing" xmlns:wp="http://schemas.openxmlformats.org/drawingml/2006/wordprocessingDrawing" xmlns:w10="urn:schemas-microsoft-com:office:word" xmlns:w="http://schemas.openxmlformats.org/wordprocessingml/2006/main" xmlns:w14="http://schemas.microsoft.com/office/word/2010/wordml" xmlns:w15="http://schemas.microsoft.com/office/word/2012/wordml" xmlns:w16se="http://schemas.microsoft.com/office/word/2015/wordml/symex" xmlns:wpg="http://schemas.microsoft.com/office/word/2010/wordprocessingGroup" xmlns:wpi="http://schemas.microsoft.com/office/word/2010/wordprocessingInk" xmlns:wne="http://schemas.microsoft.com/office/word/2006/wordml" xmlns:wps="http://schemas.microsoft.com/office/word/2010/wordprocessingShape" mc:Ignorable="w14 w15 w16se wp14">
   <w:body>
     <w:p>
       <w:pPr>
@@ -485,54 +485,54 @@
           <w:lang w:val="nl-NL"/>
         </w:rPr>
       </w:pPr>
+      <w:r>
+        <w:rPr>
+          <w:lang w:val="nl-NL"/>
+        </w:rPr>
+        <w:t>Uit deze meting kunnen we concluderen dat de default implementatie het snelst is</w:t>
+      </w:r>
+      <w:r>
+        <w:rPr>
+          <w:lang w:val="nl-NL"/>
+        </w:rPr>
+        <w:t xml:space="preserve">. </w:t>
+      </w:r>
+    </w:p>
+    <w:p>
+      <w:pPr>
+        <w:pStyle w:val="Kop2"/>
+        <w:rPr>
+          <w:lang w:val="nl-NL"/>
+        </w:rPr>
+      </w:pPr>
+      <w:r>
+        <w:rPr>
+          <w:lang w:val="nl-NL"/>
+        </w:rPr>
+        <w:lastRenderedPageBreak/>
+        <w:t>E</w:t>
+      </w:r>
+      <w:r>
+        <w:rPr>
+          <w:lang w:val="nl-NL"/>
+        </w:rPr>
+        <w:t>valuatie</w:t>
+      </w:r>
+    </w:p>
+    <w:p>
+      <w:pPr>
+        <w:rPr>
+          <w:lang w:val="nl-NL"/>
+        </w:rPr>
+      </w:pPr>
+      <w:r>
+        <w:rPr>
+          <w:lang w:val="nl-NL"/>
+        </w:rPr>
+        <w:t>Bij de meting hebben we alleen de RGB image kunnen testen, omdat we niet onze gray-conversion met de default implementatie.</w:t>
+      </w:r>
       <w:bookmarkStart w:id="0" w:name="_GoBack"/>
       <w:bookmarkEnd w:id="0"/>
-      <w:r>
-        <w:rPr>
-          <w:lang w:val="nl-NL"/>
-        </w:rPr>
-        <w:t>Uit deze meting kunnen we concluderen dat de default implementatie het snelst is</w:t>
-      </w:r>
-      <w:r>
-        <w:rPr>
-          <w:lang w:val="nl-NL"/>
-        </w:rPr>
-        <w:t xml:space="preserve">. </w:t>
-      </w:r>
-    </w:p>
-    <w:p>
-      <w:pPr>
-        <w:pStyle w:val="Kop2"/>
-        <w:rPr>
-          <w:lang w:val="nl-NL"/>
-        </w:rPr>
-      </w:pPr>
-      <w:r>
-        <w:rPr>
-          <w:lang w:val="nl-NL"/>
-        </w:rPr>
-        <w:lastRenderedPageBreak/>
-        <w:t>E</w:t>
-      </w:r>
-      <w:r>
-        <w:rPr>
-          <w:lang w:val="nl-NL"/>
-        </w:rPr>
-        <w:t>valuatie</w:t>
-      </w:r>
-    </w:p>
-    <w:p>
-      <w:pPr>
-        <w:rPr>
-          <w:lang w:val="nl-NL"/>
-        </w:rPr>
-      </w:pPr>
-      <w:r>
-        <w:rPr>
-          <w:lang w:val="nl-NL"/>
-        </w:rPr>
-        <w:t>Leg een verband tussen de getrokken conclusie en het doel van het experiment (en de hypothese). Ga daarbij ook in op bijvoorbeeld de meetonzekerheid als gevolg van de gebruikte meetmethoden of eventuele meetfouten.</w:t>
-      </w:r>
     </w:p>
     <w:sectPr>
       <w:pgSz w:w="12240" w:h="15840"/>
@@ -545,8 +545,8 @@
 </file>
 
 <file path=word/numbering.xml><?xml version="1.0" encoding="utf-8"?>
-<w:numbering xmlns:wpc="http://schemas.microsoft.com/office/word/2010/wordprocessingCanvas" xmlns:mo="http://schemas.microsoft.com/office/mac/office/2008/main" xmlns:mc="http://schemas.openxmlformats.org/markup-compatibility/2006" xmlns:mv="urn:schemas-microsoft-com:mac:vml" xmlns:o="urn:schemas-microsoft-com:office:office" xmlns:r="http://schemas.openxmlformats.org/officeDocument/2006/relationships" xmlns:m="http://schemas.openxmlformats.org/officeDocument/2006/math" xmlns:v="urn:schemas-microsoft-com:vml" xmlns:wp14="http://schemas.microsoft.com/office/word/2010/wordprocessingDrawing" xmlns:wp="http://schemas.openxmlformats.org/drawingml/2006/wordprocessingDrawing" xmlns:w10="urn:schemas-microsoft-com:office:word" xmlns:w="http://schemas.openxmlformats.org/wordprocessingml/2006/main" xmlns:w14="http://schemas.microsoft.com/office/word/2010/wordml" xmlns:w15="http://schemas.microsoft.com/office/word/2012/wordml" xmlns:wpg="http://schemas.microsoft.com/office/word/2010/wordprocessingGroup" xmlns:wpi="http://schemas.microsoft.com/office/word/2010/wordprocessingInk" xmlns:wne="http://schemas.microsoft.com/office/word/2006/wordml" xmlns:wps="http://schemas.microsoft.com/office/word/2010/wordprocessingShape" mc:Ignorable="w14 w15 wp14">
-  <w:abstractNum w:abstractNumId="0">
+<w:numbering xmlns:wpc="http://schemas.microsoft.com/office/word/2010/wordprocessingCanvas" xmlns:cx="http://schemas.microsoft.com/office/drawing/2014/chartex" xmlns:cx1="http://schemas.microsoft.com/office/drawing/2015/9/8/chartex" xmlns:cx2="http://schemas.microsoft.com/office/drawing/2015/10/21/chartex" xmlns:cx3="http://schemas.microsoft.com/office/drawing/2016/5/9/chartex" xmlns:cx4="http://schemas.microsoft.com/office/drawing/2016/5/10/chartex" xmlns:cx5="http://schemas.microsoft.com/office/drawing/2016/5/11/chartex" xmlns:mc="http://schemas.openxmlformats.org/markup-compatibility/2006" xmlns:o="urn:schemas-microsoft-com:office:office" xmlns:r="http://schemas.openxmlformats.org/officeDocument/2006/relationships" xmlns:m="http://schemas.openxmlformats.org/officeDocument/2006/math" xmlns:v="urn:schemas-microsoft-com:vml" xmlns:wp14="http://schemas.microsoft.com/office/word/2010/wordprocessingDrawing" xmlns:wp="http://schemas.openxmlformats.org/drawingml/2006/wordprocessingDrawing" xmlns:w10="urn:schemas-microsoft-com:office:word" xmlns:w="http://schemas.openxmlformats.org/wordprocessingml/2006/main" xmlns:w14="http://schemas.microsoft.com/office/word/2010/wordml" xmlns:w15="http://schemas.microsoft.com/office/word/2012/wordml" xmlns:w16se="http://schemas.microsoft.com/office/word/2015/wordml/symex" xmlns:wpg="http://schemas.microsoft.com/office/word/2010/wordprocessingGroup" xmlns:wpi="http://schemas.microsoft.com/office/word/2010/wordprocessingInk" xmlns:wne="http://schemas.microsoft.com/office/word/2006/wordml" xmlns:wps="http://schemas.microsoft.com/office/word/2010/wordprocessingShape" mc:Ignorable="w14 w15 w16se wp14">
+  <w:abstractNum w:abstractNumId="0" w15:restartNumberingAfterBreak="0">
     <w:nsid w:val="268858BF"/>
     <w:multiLevelType w:val="multilevel"/>
     <w:tmpl w:val="110C3B44"/>
@@ -661,7 +661,7 @@
       </w:rPr>
     </w:lvl>
   </w:abstractNum>
-  <w:abstractNum w:abstractNumId="1">
+  <w:abstractNum w:abstractNumId="1" w15:restartNumberingAfterBreak="0">
     <w:nsid w:val="490C046A"/>
     <w:multiLevelType w:val="hybridMultilevel"/>
     <w:tmpl w:val="B23C4342"/>
@@ -789,7 +789,7 @@
 </file>
 
 <file path=word/styles.xml><?xml version="1.0" encoding="utf-8"?>
-<w:styles xmlns:mc="http://schemas.openxmlformats.org/markup-compatibility/2006" xmlns:r="http://schemas.openxmlformats.org/officeDocument/2006/relationships" xmlns:w="http://schemas.openxmlformats.org/wordprocessingml/2006/main" xmlns:w14="http://schemas.microsoft.com/office/word/2010/wordml" xmlns:w15="http://schemas.microsoft.com/office/word/2012/wordml" mc:Ignorable="w14 w15">
+<w:styles xmlns:mc="http://schemas.openxmlformats.org/markup-compatibility/2006" xmlns:r="http://schemas.openxmlformats.org/officeDocument/2006/relationships" xmlns:w="http://schemas.openxmlformats.org/wordprocessingml/2006/main" xmlns:w14="http://schemas.microsoft.com/office/word/2010/wordml" xmlns:w15="http://schemas.microsoft.com/office/word/2012/wordml" xmlns:w16se="http://schemas.microsoft.com/office/word/2015/wordml/symex" mc:Ignorable="w14 w15 w16se">
   <w:docDefaults>
     <w:rPrDefault>
       <w:rPr>
@@ -805,7 +805,7 @@
       </w:pPr>
     </w:pPrDefault>
   </w:docDefaults>
-  <w:latentStyles w:defLockedState="0" w:defUIPriority="99" w:defSemiHidden="0" w:defUnhideWhenUsed="0" w:defQFormat="0" w:count="382">
+  <w:latentStyles w:defLockedState="0" w:defUIPriority="99" w:defSemiHidden="0" w:defUnhideWhenUsed="0" w:defQFormat="0" w:count="374">
     <w:lsdException w:name="Normal" w:uiPriority="0" w:qFormat="1"/>
     <w:lsdException w:name="heading 1" w:uiPriority="9" w:qFormat="1"/>
     <w:lsdException w:name="heading 2" w:semiHidden="1" w:uiPriority="9" w:unhideWhenUsed="1" w:qFormat="1"/>
@@ -1196,7 +1196,7 @@
     <w:name w:val="heading 1"/>
     <w:basedOn w:val="Standaard"/>
     <w:next w:val="Standaard"/>
-    <w:link w:val="Kop1Teken"/>
+    <w:link w:val="Kop1Char"/>
     <w:uiPriority w:val="9"/>
     <w:qFormat/>
     <w:rsid w:val="00DE73A8"/>
@@ -1223,7 +1223,7 @@
     <w:name w:val="heading 2"/>
     <w:basedOn w:val="Standaard"/>
     <w:next w:val="Standaard"/>
-    <w:link w:val="Kop2Teken"/>
+    <w:link w:val="Kop2Char"/>
     <w:uiPriority w:val="9"/>
     <w:unhideWhenUsed/>
     <w:qFormat/>
@@ -1251,7 +1251,7 @@
     <w:name w:val="heading 3"/>
     <w:basedOn w:val="Standaard"/>
     <w:next w:val="Standaard"/>
-    <w:link w:val="Kop3Teken"/>
+    <w:link w:val="Kop3Char"/>
     <w:uiPriority w:val="9"/>
     <w:semiHidden/>
     <w:unhideWhenUsed/>
@@ -1275,7 +1275,7 @@
     <w:name w:val="heading 4"/>
     <w:basedOn w:val="Standaard"/>
     <w:next w:val="Standaard"/>
-    <w:link w:val="Kop4Teken"/>
+    <w:link w:val="Kop4Char"/>
     <w:uiPriority w:val="9"/>
     <w:semiHidden/>
     <w:unhideWhenUsed/>
@@ -1300,7 +1300,7 @@
     <w:name w:val="heading 5"/>
     <w:basedOn w:val="Standaard"/>
     <w:next w:val="Standaard"/>
-    <w:link w:val="Kop5Teken"/>
+    <w:link w:val="Kop5Char"/>
     <w:uiPriority w:val="9"/>
     <w:semiHidden/>
     <w:unhideWhenUsed/>
@@ -1321,7 +1321,7 @@
     <w:name w:val="heading 6"/>
     <w:basedOn w:val="Standaard"/>
     <w:next w:val="Standaard"/>
-    <w:link w:val="Kop6Teken"/>
+    <w:link w:val="Kop6Char"/>
     <w:uiPriority w:val="9"/>
     <w:semiHidden/>
     <w:unhideWhenUsed/>
@@ -1344,7 +1344,7 @@
     <w:name w:val="heading 7"/>
     <w:basedOn w:val="Standaard"/>
     <w:next w:val="Standaard"/>
-    <w:link w:val="Kop7Teken"/>
+    <w:link w:val="Kop7Char"/>
     <w:uiPriority w:val="9"/>
     <w:semiHidden/>
     <w:unhideWhenUsed/>
@@ -1367,7 +1367,7 @@
     <w:name w:val="heading 8"/>
     <w:basedOn w:val="Standaard"/>
     <w:next w:val="Standaard"/>
-    <w:link w:val="Kop8Teken"/>
+    <w:link w:val="Kop8Char"/>
     <w:uiPriority w:val="9"/>
     <w:semiHidden/>
     <w:unhideWhenUsed/>
@@ -1389,7 +1389,7 @@
     <w:name w:val="heading 9"/>
     <w:basedOn w:val="Standaard"/>
     <w:next w:val="Standaard"/>
-    <w:link w:val="Kop9Teken"/>
+    <w:link w:val="Kop9Char"/>
     <w:uiPriority w:val="9"/>
     <w:semiHidden/>
     <w:unhideWhenUsed/>
@@ -1436,8 +1436,8 @@
     <w:semiHidden/>
     <w:unhideWhenUsed/>
   </w:style>
-  <w:style w:type="character" w:customStyle="1" w:styleId="Kop1Teken">
-    <w:name w:val="Kop 1 Teken"/>
+  <w:style w:type="character" w:customStyle="1" w:styleId="Kop1Char">
+    <w:name w:val="Kop 1 Char"/>
     <w:basedOn w:val="Standaardalinea-lettertype"/>
     <w:link w:val="Kop1"/>
     <w:uiPriority w:val="9"/>
@@ -1451,8 +1451,8 @@
       <w:szCs w:val="28"/>
     </w:rPr>
   </w:style>
-  <w:style w:type="character" w:customStyle="1" w:styleId="Kop2Teken">
-    <w:name w:val="Kop 2 Teken"/>
+  <w:style w:type="character" w:customStyle="1" w:styleId="Kop2Char">
+    <w:name w:val="Kop 2 Char"/>
     <w:basedOn w:val="Standaardalinea-lettertype"/>
     <w:link w:val="Kop2"/>
     <w:uiPriority w:val="9"/>
@@ -1466,8 +1466,8 @@
       <w:szCs w:val="26"/>
     </w:rPr>
   </w:style>
-  <w:style w:type="character" w:customStyle="1" w:styleId="Kop3Teken">
-    <w:name w:val="Kop 3 Teken"/>
+  <w:style w:type="character" w:customStyle="1" w:styleId="Kop3Char">
+    <w:name w:val="Kop 3 Char"/>
     <w:basedOn w:val="Standaardalinea-lettertype"/>
     <w:link w:val="Kop3"/>
     <w:uiPriority w:val="9"/>
@@ -1481,8 +1481,8 @@
       <w:sz w:val="20"/>
     </w:rPr>
   </w:style>
-  <w:style w:type="character" w:customStyle="1" w:styleId="Kop4Teken">
-    <w:name w:val="Kop 4 Teken"/>
+  <w:style w:type="character" w:customStyle="1" w:styleId="Kop4Char">
+    <w:name w:val="Kop 4 Char"/>
     <w:basedOn w:val="Standaardalinea-lettertype"/>
     <w:link w:val="Kop4"/>
     <w:uiPriority w:val="9"/>
@@ -1498,8 +1498,8 @@
       <w:sz w:val="20"/>
     </w:rPr>
   </w:style>
-  <w:style w:type="character" w:customStyle="1" w:styleId="Kop5Teken">
-    <w:name w:val="Kop 5 Teken"/>
+  <w:style w:type="character" w:customStyle="1" w:styleId="Kop5Char">
+    <w:name w:val="Kop 5 Char"/>
     <w:basedOn w:val="Standaardalinea-lettertype"/>
     <w:link w:val="Kop5"/>
     <w:uiPriority w:val="9"/>
@@ -1511,8 +1511,8 @@
       <w:sz w:val="20"/>
     </w:rPr>
   </w:style>
-  <w:style w:type="character" w:customStyle="1" w:styleId="Kop6Teken">
-    <w:name w:val="Kop 6 Teken"/>
+  <w:style w:type="character" w:customStyle="1" w:styleId="Kop6Char">
+    <w:name w:val="Kop 6 Char"/>
     <w:basedOn w:val="Standaardalinea-lettertype"/>
     <w:link w:val="Kop6"/>
     <w:uiPriority w:val="9"/>
@@ -1526,8 +1526,8 @@
       <w:sz w:val="20"/>
     </w:rPr>
   </w:style>
-  <w:style w:type="character" w:customStyle="1" w:styleId="Kop7Teken">
-    <w:name w:val="Kop 7 Teken"/>
+  <w:style w:type="character" w:customStyle="1" w:styleId="Kop7Char">
+    <w:name w:val="Kop 7 Char"/>
     <w:basedOn w:val="Standaardalinea-lettertype"/>
     <w:link w:val="Kop7"/>
     <w:uiPriority w:val="9"/>
@@ -1541,8 +1541,8 @@
       <w:sz w:val="20"/>
     </w:rPr>
   </w:style>
-  <w:style w:type="character" w:customStyle="1" w:styleId="Kop8Teken">
-    <w:name w:val="Kop 8 Teken"/>
+  <w:style w:type="character" w:customStyle="1" w:styleId="Kop8Char">
+    <w:name w:val="Kop 8 Char"/>
     <w:basedOn w:val="Standaardalinea-lettertype"/>
     <w:link w:val="Kop8"/>
     <w:uiPriority w:val="9"/>
@@ -1555,8 +1555,8 @@
       <w:szCs w:val="20"/>
     </w:rPr>
   </w:style>
-  <w:style w:type="character" w:customStyle="1" w:styleId="Kop9Teken">
-    <w:name w:val="Kop 9 Teken"/>
+  <w:style w:type="character" w:customStyle="1" w:styleId="Kop9Char">
+    <w:name w:val="Kop 9 Char"/>
     <w:basedOn w:val="Standaardalinea-lettertype"/>
     <w:link w:val="Kop9"/>
     <w:uiPriority w:val="9"/>
@@ -1575,7 +1575,7 @@
     <w:name w:val="Title"/>
     <w:basedOn w:val="Standaard"/>
     <w:next w:val="Standaard"/>
-    <w:link w:val="TitelTeken"/>
+    <w:link w:val="TitelChar"/>
     <w:uiPriority w:val="10"/>
     <w:qFormat/>
     <w:rsid w:val="00DE73A8"/>
@@ -1597,8 +1597,8 @@
       <w:szCs w:val="52"/>
     </w:rPr>
   </w:style>
-  <w:style w:type="character" w:customStyle="1" w:styleId="TitelTeken">
-    <w:name w:val="Titel Teken"/>
+  <w:style w:type="character" w:customStyle="1" w:styleId="TitelChar">
+    <w:name w:val="Titel Char"/>
     <w:basedOn w:val="Standaardalinea-lettertype"/>
     <w:link w:val="Titel"/>
     <w:uiPriority w:val="10"/>
@@ -1617,7 +1617,7 @@
     <w:name w:val="Subtitle"/>
     <w:basedOn w:val="Standaard"/>
     <w:next w:val="Standaard"/>
-    <w:link w:val="OndertitelTeken"/>
+    <w:link w:val="OndertitelChar"/>
     <w:uiPriority w:val="11"/>
     <w:qFormat/>
     <w:rsid w:val="00DE73A8"/>
@@ -1639,8 +1639,8 @@
       <w:szCs w:val="24"/>
     </w:rPr>
   </w:style>
-  <w:style w:type="character" w:customStyle="1" w:styleId="OndertitelTeken">
-    <w:name w:val="Ondertitel Teken"/>
+  <w:style w:type="character" w:customStyle="1" w:styleId="OndertitelChar">
+    <w:name w:val="Ondertitel Char"/>
     <w:basedOn w:val="Standaardalinea-lettertype"/>
     <w:link w:val="Ondertitel"/>
     <w:uiPriority w:val="11"/>
@@ -1701,7 +1701,7 @@
     <w:name w:val="Quote"/>
     <w:basedOn w:val="Standaard"/>
     <w:next w:val="Standaard"/>
-    <w:link w:val="CitaatTeken"/>
+    <w:link w:val="CitaatChar"/>
     <w:uiPriority w:val="29"/>
     <w:qFormat/>
     <w:rsid w:val="00DE73A8"/>
@@ -1712,8 +1712,8 @@
       <w:color w:val="000000" w:themeColor="text1"/>
     </w:rPr>
   </w:style>
-  <w:style w:type="character" w:customStyle="1" w:styleId="CitaatTeken">
-    <w:name w:val="Citaat Teken"/>
+  <w:style w:type="character" w:customStyle="1" w:styleId="CitaatChar">
+    <w:name w:val="Citaat Char"/>
     <w:basedOn w:val="Standaardalinea-lettertype"/>
     <w:link w:val="Citaat"/>
     <w:uiPriority w:val="29"/>
@@ -1730,7 +1730,7 @@
     <w:name w:val="Intense Quote"/>
     <w:basedOn w:val="Standaard"/>
     <w:next w:val="Standaard"/>
-    <w:link w:val="DuidelijkcitaatTeken"/>
+    <w:link w:val="DuidelijkcitaatChar"/>
     <w:uiPriority w:val="30"/>
     <w:qFormat/>
     <w:rsid w:val="00DE73A8"/>
@@ -1750,8 +1750,8 @@
       <w:color w:val="4F81BD" w:themeColor="accent1"/>
     </w:rPr>
   </w:style>
-  <w:style w:type="character" w:customStyle="1" w:styleId="DuidelijkcitaatTeken">
-    <w:name w:val="Duidelijk citaat Teken"/>
+  <w:style w:type="character" w:customStyle="1" w:styleId="DuidelijkcitaatChar">
+    <w:name w:val="Duidelijk citaat Char"/>
     <w:basedOn w:val="Standaardalinea-lettertype"/>
     <w:link w:val="Duidelijkcitaat"/>
     <w:uiPriority w:val="30"/>
@@ -1766,7 +1766,7 @@
       <w:sz w:val="20"/>
     </w:rPr>
   </w:style>
-  <w:style w:type="character" w:styleId="Subtielebenadr">
+  <w:style w:type="character" w:styleId="Subtielebenadrukking">
     <w:name w:val="Subtle Emphasis"/>
     <w:uiPriority w:val="19"/>
     <w:qFormat/>
@@ -1780,7 +1780,7 @@
       <w:sz w:val="20"/>
     </w:rPr>
   </w:style>
-  <w:style w:type="character" w:styleId="Intensievebenadr">
+  <w:style w:type="character" w:styleId="Intensievebenadrukking">
     <w:name w:val="Intense Emphasis"/>
     <w:uiPriority w:val="21"/>
     <w:qFormat/>
@@ -1865,7 +1865,7 @@
 </file>
 
 <file path=word/charts/chart1.xml><?xml version="1.0" encoding="utf-8"?>
-<c:chartSpace xmlns:c="http://schemas.openxmlformats.org/drawingml/2006/chart" xmlns:a="http://schemas.openxmlformats.org/drawingml/2006/main" xmlns:r="http://schemas.openxmlformats.org/officeDocument/2006/relationships">
+<c:chartSpace xmlns:c="http://schemas.openxmlformats.org/drawingml/2006/chart" xmlns:a="http://schemas.openxmlformats.org/drawingml/2006/main" xmlns:r="http://schemas.openxmlformats.org/officeDocument/2006/relationships" xmlns:c16r2="http://schemas.microsoft.com/office/drawing/2015/06/chart">
   <c:date1904 val="0"/>
   <c:lang val="nl-NL"/>
   <c:roundedCorners val="0"/>
@@ -1990,14 +1990,19 @@
                 <c:formatCode>General</c:formatCode>
                 <c:ptCount val="3"/>
                 <c:pt idx="0">
-                  <c:v>12220.0</c:v>
+                  <c:v>12220</c:v>
                 </c:pt>
                 <c:pt idx="1">
-                  <c:v>13868.0</c:v>
+                  <c:v>13868</c:v>
                 </c:pt>
               </c:numCache>
             </c:numRef>
           </c:val>
+          <c:extLst>
+            <c:ext xmlns:c16="http://schemas.microsoft.com/office/drawing/2014/chart" uri="{C3380CC4-5D6E-409C-BE32-E72D297353CC}">
+              <c16:uniqueId val="{00000000-4C38-4A8B-9939-B5528C67B8AC}"/>
+            </c:ext>
+          </c:extLst>
         </c:ser>
         <c:ser>
           <c:idx val="1"/>
@@ -2052,6 +2057,11 @@
               </c:numCache>
             </c:numRef>
           </c:val>
+          <c:extLst>
+            <c:ext xmlns:c16="http://schemas.microsoft.com/office/drawing/2014/chart" uri="{C3380CC4-5D6E-409C-BE32-E72D297353CC}">
+              <c16:uniqueId val="{00000001-4C38-4A8B-9939-B5528C67B8AC}"/>
+            </c:ext>
+          </c:extLst>
         </c:ser>
         <c:ser>
           <c:idx val="2"/>
@@ -2098,14 +2108,19 @@
                 <c:formatCode>General</c:formatCode>
                 <c:ptCount val="3"/>
                 <c:pt idx="0">
-                  <c:v>20932.0</c:v>
+                  <c:v>20932</c:v>
                 </c:pt>
                 <c:pt idx="1">
-                  <c:v>20371.0</c:v>
+                  <c:v>20371</c:v>
                 </c:pt>
               </c:numCache>
             </c:numRef>
           </c:val>
+          <c:extLst>
+            <c:ext xmlns:c16="http://schemas.microsoft.com/office/drawing/2014/chart" uri="{C3380CC4-5D6E-409C-BE32-E72D297353CC}">
+              <c16:uniqueId val="{00000002-4C38-4A8B-9939-B5528C67B8AC}"/>
+            </c:ext>
+          </c:extLst>
         </c:ser>
         <c:dLbls>
           <c:showLegendKey val="0"/>

</xml_diff>